<commit_message>
last commit from writing retreat and updating website
</commit_message>
<xml_diff>
--- a/docx/chapter-5.docx
+++ b/docx/chapter-5.docx
@@ -2260,7 +2260,7 @@
         <w:pStyle w:val="FirstParagraph"/>
       </w:pPr>
       <w:r>
-        <w:t xml:space="preserve">Once each participant’s GPDR requests had reached a conclusion point (as described above), they were invited to discuss the GDPR response in detail. Participants were asked to describe (and optionally show) the data they had received, then to evaluate the data holder’s response for each data type, according to multiple metrics designed to assess the perceived quality of the GDPR request handling and the subjective value of any returned data. All questions were posed from the perspective of (a) the data that providers said they collect and process in their privacy policies, and (b) the rights that the GDPR specifies, to ensure discovery of missing data or unfulfilled rights would be considered objectively. Participant responses were considered quantitatively (cf. Table 10) and qualitatively (cf. section 5.4).</w:t>
+        <w:t xml:space="preserve">Once each participant’s GPDR requests had reached a conclusion point (as described above), they were invited to discuss the GDPR response in detail. Participants were asked to describe (and optionally show) the data they had received, then to evaluate the data holder’s response for each data type, according to multiple metrics designed to assess the perceived quality of the GDPR request handling and the subjective value of any returned data. All questions were posed from the perspective of (a) the data that providers said they collect and process in their privacy policies, and (b) the rights that the GDPR specifies, to ensure discovery of missing data or unfulfilled rights would be considered objectively. Participant responses were considered quantitatively (see Table 10) and qualitatively (see section 5.4).</w:t>
       </w:r>
     </w:p>
     <w:p>
@@ -3824,7 +3824,7 @@
         <w:pStyle w:val="FirstParagraph"/>
       </w:pPr>
       <w:r>
-        <w:t xml:space="preserve">Responses to GDPR requests were broadly unsatisfactory (cf. section 4). Cases where data was not returned on time, or at all, were clear breaches of the legislation. Participants saw the incompleteness of returned data as a further failure to comply. At the beginning of the study, participants were reminded of their GDPR legal rights (most were already aware to some degree, as expected for such participants [90]), and several participants referred to these rights when reflecting on their experiences. e.g., P5 used legal rights to gauge the quality of one of her responses:</w:t>
+        <w:t xml:space="preserve">Responses to GDPR requests were broadly unsatisfactory (see section 4). Cases where data was not returned on time, or at all, were clear breaches of the legislation. Participants saw the incompleteness of returned data as a further failure to comply. At the beginning of the study, participants were reminded of their GDPR legal rights (most were already aware to some degree, as expected for such participants [90]), and several participants referred to these rights when reflecting on their experiences. e.g., P5 used legal rights to gauge the quality of one of her responses:</w:t>
       </w:r>
       <w:r>
         <w:t xml:space="preserve"> </w:t>
@@ -3986,7 +3986,7 @@
         <w:t xml:space="preserve"> </w:t>
       </w:r>
       <w:r>
-        <w:t xml:space="preserve">In particular, participants were interested in data that they would not have been actively aware of. Participants felt that they were aware of the volunteered data (cf. Table 2) that they had deliberately provided; they sought awareness of data that had been collected or derived about them without their knowledge.</w:t>
+        <w:t xml:space="preserve">In particular, participants were interested in data that they would not have been actively aware of. Participants felt that they were aware of the volunteered data (see Table 2) that they had deliberately provided; they sought awareness of data that had been collected or derived about them without their knowledge.</w:t>
       </w:r>
       <w:r>
         <w:t xml:space="preserve"> </w:t>
@@ -5083,7 +5083,7 @@
         <w:pStyle w:val="FirstParagraph"/>
       </w:pPr>
       <w:r>
-        <w:t xml:space="preserve">A significant proportion of our discussions explored participants’ views on their relationships with providers. Participants were found to be uncomfortable about data collection, especially because of a sense (cf. section 5.1) of being in the dark about current data practices:</w:t>
+        <w:t xml:space="preserve">A significant proportion of our discussions explored participants’ views on their relationships with providers. Participants were found to be uncomfortable about data collection, especially because of a sense (see section 5.1) of being in the dark about current data practices:</w:t>
       </w:r>
       <w:r>
         <w:t xml:space="preserve"> </w:t>
@@ -6076,7 +6076,7 @@
         <w:t xml:space="preserve"> </w:t>
       </w:r>
       <w:r>
-        <w:t xml:space="preserve">As identified by P1, the reasons associated with his lowering of trust scores related not to the data itself, but to the perceived partial or full non-compliance (cf. section 5.1). After receiving her data response from Spotify, P5 lowered her evaluation of trust further still</w:t>
+        <w:t xml:space="preserve">As identified by P1, the reasons associated with his lowering of trust scores related not to the data itself, but to the perceived partial or full non-compliance (see section 5.1). After receiving her data response from Spotify, P5 lowered her evaluation of trust further still</w:t>
       </w:r>
       <w:r>
         <w:t xml:space="preserve"> </w:t>
@@ -6318,10 +6318,10 @@
         <w:pStyle w:val="FirstParagraph"/>
       </w:pPr>
       <w:r>
-        <w:t xml:space="preserve">Our study examined GDPR effectiveness in gaining access and control over one’s personal data. Our participants’ experiences support the established power imbalance (cf. 2.1) and suggest GDPR largely fails to empower individuals: both objectively (to the extent possible by our limited sample), in that most companies do not comply fully, and subjectively, in that returned data was often difficult to understand, impractical for use, and raised new questions and concerns. The findings also indicate that swift, transparent, and easy-to-use GDPR procedures can positively impact the customer perception of an organisation. In light of these findings, proposals are offered on how the personal data landscape might be redesigned through policy (5.5.1) and business practice (5.5.2), and how individual action can have important impact too (5.5.3):</w:t>
-      </w:r>
-    </w:p>
-    <w:bookmarkStart w:id="58" w:name="X391761d0a51bcd42aed02c37d61b48be443c753"/>
+        <w:t xml:space="preserve">This study examined the GDPR’s effectiveness in improving individuals’ access and control over their personal data. The participants’ experiences support the established power imbalance (see section 2.1) and suggest GDPR largely fails to empower individuals: both objectively (to the extent possible by this limited sample), in that most companies do not comply fully (either by returning insufficient and inadequate data, or by failing to return data on time or at all), and subjectively, in that returned data was often difficult to understand, impractical for use, and raised new questions and concerns. The findings also indicate that swift, transparent, and easy-to-use GDPR procedures can positively impact an individual’s perception of an organisation. In light of these findings, this discussion offers insights on how the personal data landscape might be redesigned through policy (5.5.1) and business practice (5.5.2), and how individual action can have important impact too (5.5.3) – all in pursuit of the human-centric empowerment goals described in 5.1 as well as 2.2 and 2.3):</w:t>
+      </w:r>
+    </w:p>
+    <w:bookmarkStart w:id="58" w:name="Xae5c39500d560cd3d4159c4078ec6f7b4738ced"/>
     <w:p>
       <w:pPr>
         <w:pStyle w:val="Heading3"/>
@@ -6336,7 +6336,7 @@
         <w:tab/>
       </w:r>
       <w:r>
-        <w:t xml:space="preserve">Policy Implications: Compliance, Quality and Ongoing Access</w:t>
+        <w:t xml:space="preserve">Implications for Policymakers: Compliance, Quality and Ongoing Access</w:t>
       </w:r>
     </w:p>
     <w:p>
@@ -6344,7 +6344,7 @@
         <w:pStyle w:val="FirstParagraph"/>
       </w:pPr>
       <w:r>
-        <w:t xml:space="preserve">Despite significant and obvious investment in dashboards, processes and bespoke data package production, our findings indicate that inadequate compliance with the GDPR is common. Generalisability of our findings is limited by the small number of participants, but they are consistent with literature: the participants’ issues with completeness and compliance echo those first reported within the GDPR’s first year [9], suggesting completeness and compliance have not improved. However, the focus was on the effectiveness and experience of engaging with GDPR procedures from the individual’s perspective. Our participants’ experience was overwhelmingly one of disappointment and frustration, with their hopes rarely met. They found that data holders often did not engage meaningfully with the process, and that the responses typically excluded or obscured data that could have provided them with the insights into their data privacy and the organisation’s data practices that they sought. Evaluations of perceived power compared to data holders largely remained the same or worsened after accessing data through GDPR, and confidence in the capabilities of the legislation to shift the balance of power was lacking. The process was perceived by some as a</w:t>
+        <w:t xml:space="preserve">Despite significant and obvious investment in dashboards, processes and bespoke data package production, the findings (while limited by the small number of participants) indicate that inadequate compliance with the GDPR is common. The findings are consistent with literature too: the participants’ issues with completeness and compliance echo those first reported within the GDPR’s first year [REF 9], suggesting completeness and compliance have not improved over this period. However, the focus was on the effectiveness and experience of engaging with GDPR procedures from the individual’s perspective. Participants’ experiences were overwhelmingly of disappointment and frustration, with their hopes rarely met. They found that data holders often did not engage meaningfully with the process, and that the responses typically excluded or obscured data that could have provided them with the insights into their data privacy and the organisation’s data practices that they sought. Evaluations of perceived power compared to data holders largely remained the same or worsened after accessing data through GDPR, and participants were not confident in the capabilities of the legislation to shift the balance of power. The process was perceived by some as a</w:t>
       </w:r>
       <w:r>
         <w:t xml:space="preserve"> </w:t>
@@ -6362,19 +6362,39 @@
         <w:t xml:space="preserve"> </w:t>
       </w:r>
       <w:r>
-        <w:t xml:space="preserve">that was both frustrating and time-consuming and did not ultimately help them. Even though in 7% of cases participants did feel empowered by the GDPR, all participants receiving data were in practice left with additional time-consuming and sometimes technically-skilled work to take advantage of or interpret their returned data. This suggests that to improve, policymakers need to make changes towards:</w:t>
-      </w:r>
-    </w:p>
-    <w:p>
-      <w:pPr>
-        <w:numPr>
-          <w:ilvl w:val="0"/>
-          <w:numId w:val="1003"/>
-        </w:numPr>
-        <w:pStyle w:val="Compact"/>
-      </w:pPr>
-      <w:r>
-        <w:t xml:space="preserve">Better Compliance Through Enforcement of Complaints. At present, enforcement of the GDPR is uneven; each country has its own DPA (for example in the UK, this is the Information Commissioner’s Office or ICO) and complaints are rarely pursued for individual cases. Instead, cases are processed by specific DPAs in a form similar to a class action lawsuit. This means that individuals have little impact when they do raise a complaint, and many GDPR complaints</w:t>
+        <w:t xml:space="preserve">that was both frustrating and time-consuming and did not ultimately help them. Even though in 7% of cases participants did feel empowered by the GDPR,</w:t>
+      </w:r>
+      <w:r>
+        <w:t xml:space="preserve"> </w:t>
+      </w:r>
+      <w:r>
+        <w:rPr>
+          <w:i/>
+        </w:rPr>
+        <w:t xml:space="preserve">all</w:t>
+      </w:r>
+      <w:r>
+        <w:t xml:space="preserve"> </w:t>
+      </w:r>
+      <w:r>
+        <w:t xml:space="preserve">participants receiving data were in practice left with additional time-consuming and sometimes technically-skilled work to take advantage of or interpret their returned data. This suggests that to improve the situation, policymakers need to make changes towards:</w:t>
+      </w:r>
+    </w:p>
+    <w:p>
+      <w:pPr>
+        <w:pStyle w:val="BodyText"/>
+      </w:pPr>
+      <w:r>
+        <w:rPr>
+          <w:b/>
+        </w:rPr>
+        <w:t xml:space="preserve">1) Better Compliance Through Enforcement of Complaints.</w:t>
+      </w:r>
+      <w:r>
+        <w:t xml:space="preserve"> </w:t>
+      </w:r>
+      <w:r>
+        <w:t xml:space="preserve">At present, enforcement of the GDPR is uneven; each country has its own DPA (for example in the UK, this is the Information Commissioner’s Office or ICO) and complaints are rarely pursued for individual cases. Instead, cases are processed by specific DPAs in a form similar to a class action lawsuit. This means that individuals have little impact when they do raise a complaint, and many GDPR complaints</w:t>
       </w:r>
       <w:r>
         <w:t xml:space="preserve"> </w:t>
@@ -6392,31 +6412,41 @@
         <w:t xml:space="preserve"> </w:t>
       </w:r>
       <w:r>
-        <w:t xml:space="preserve">[21], or may even be erroneously dropped [72]. Until individuals have a clear and effective means to issue complaints [11] that result in enforcement action (or a clear threat of it), it is likely that individuals will continue to have little recourse other than to repeat the request and hope similarly dissatisfied individuals will act on their behalf. Data holders must be held to account when they do not deliver the full set of data that they report possessing, or when they fail to do so within the legally obligated time frame.</w:t>
-      </w:r>
-    </w:p>
-    <w:p>
-      <w:pPr>
-        <w:numPr>
-          <w:ilvl w:val="0"/>
-          <w:numId w:val="1003"/>
-        </w:numPr>
-        <w:pStyle w:val="Compact"/>
-      </w:pPr>
-      <w:r>
-        <w:t xml:space="preserve">Policies to Enforce Better Quality Responses. Many participants received data in frustrating formats, including screenshots, printouts or files that were too technical or littered with acronyms. Data was provided in formats too technical to understand, or not technical enough to be usable (see 5.2), showing a demand for both human-readable information summaries and machine-readable data files, where most providers typically provide only one or the other. Policymakers could provide suggested data formats or even propose new standards; this would help data portability, improve effectiveness [44] and legibility [80], can reduce costs through common tooling and catalyse the building of tools to interpret and understand data. Such standards are emerging [78] as they are a technological necessity for data unification, but lack adoption.</w:t>
-      </w:r>
-    </w:p>
-    <w:p>
-      <w:pPr>
-        <w:numPr>
-          <w:ilvl w:val="0"/>
-          <w:numId w:val="1003"/>
-        </w:numPr>
-        <w:pStyle w:val="Compact"/>
-      </w:pPr>
-      <w:r>
-        <w:t xml:space="preserve">Policies to Enforce Data Access as Ongoing Support, not One-Time Delivery. A radical redesign of policy is needed to give people the practical outcomes they desire and, according to the GDPR itself, deserve. Data access needs to be seen as more than</w:t>
+        <w:t xml:space="preserve">[REF 21], or may even be erroneously dropped [REF 72]. Until individuals have a clear and effective means to issue complaints [REF 11] that result in enforcement action (or a clear threat of it), it is likely that individuals will continue to have little recourse other than to repeat the request and hope similarly dissatisfied individuals will act on their behalf. Data holders must be held to account when they do not deliver the full set of data that they report possessing, or when they fail to do so within the legally obligated time frame.</w:t>
+      </w:r>
+    </w:p>
+    <w:p>
+      <w:pPr>
+        <w:pStyle w:val="BodyText"/>
+      </w:pPr>
+      <w:r>
+        <w:rPr>
+          <w:b/>
+        </w:rPr>
+        <w:t xml:space="preserve">2) Policies to Enforce Better Quality Responses.</w:t>
+      </w:r>
+      <w:r>
+        <w:t xml:space="preserve"> </w:t>
+      </w:r>
+      <w:r>
+        <w:t xml:space="preserve">Many participants received data in frustrating formats, including screenshots, printouts or files that were too technical or littered with acronyms. Data was provided in formats too technical to understand, or not technical enough to be usable (see 5.4.3.1), showing a demand for both human-readable information summaries and machine-readable data files, where most providers typically provide only one or the other. Policymakers could provide suggested data formats or even propose new standards; this would help data portability, improve effectiveness [REF 44] and legibility [REF 80], can reduce costs through common tooling and catalyse the building of tools to interpret and understand data. Such standards are emerging [REF 78] as they are a technological necessity for data unification, but lack adoption.</w:t>
+      </w:r>
+    </w:p>
+    <w:p>
+      <w:pPr>
+        <w:pStyle w:val="BodyText"/>
+      </w:pPr>
+      <w:r>
+        <w:rPr>
+          <w:b/>
+        </w:rPr>
+        <w:t xml:space="preserve">3) Policies to Enforce Data Access as Ongoing Support, not One-Time Delivery.</w:t>
+      </w:r>
+      <w:r>
+        <w:t xml:space="preserve"> </w:t>
+      </w:r>
+      <w:r>
+        <w:t xml:space="preserve">A radical redesign of policy is needed to give people the practical outcomes they desire and, according to the GDPR itself, deserve. Data access needs to be seen as more than</w:t>
       </w:r>
       <w:r>
         <w:t xml:space="preserve"> </w:t>
@@ -6435,7 +6465,7 @@
       </w:r>
     </w:p>
     <w:bookmarkEnd w:id="58"/>
-    <w:bookmarkStart w:id="59" w:name="Xe900279cbf5de4a4560c4511f6e7a9aa55134eb"/>
+    <w:bookmarkStart w:id="59" w:name="Xcf19539526ab0d1e5429fc64c2437b30e1eaaef"/>
     <w:p>
       <w:pPr>
         <w:pStyle w:val="Heading3"/>
@@ -6450,7 +6480,7 @@
         <w:tab/>
       </w:r>
       <w:r>
-        <w:t xml:space="preserve">Implications for Business Data Practices: Earn Trust through Opening Up Data</w:t>
+        <w:t xml:space="preserve">Implications for Data Holders: Earn Trust by Opening Up Data and Enabling Users</w:t>
       </w:r>
     </w:p>
     <w:p>
@@ -6458,13 +6488,13 @@
         <w:pStyle w:val="FirstParagraph"/>
       </w:pPr>
       <w:r>
-        <w:t xml:space="preserve">While this study, and the GDPR itself, might seem adversarial to data holders given the goal to reduce their power by imposing new procedures, our findings emphasise the role of personal data in consumer relations. Data holders are likely aware of the paramount role of personal data in decision-making, but may not be aware of individuals’ perceptions about this. Our findings suggest that failure to satisfy users who are concerned about the collection and usage of their personal data risks harms to consumer trust and confidence. In turn, however, this presents opportunities to use the mechanisms of the GDPR for customer loyalty and building better relations.</w:t>
-      </w:r>
-      <w:r>
-        <w:t xml:space="preserve"> </w:t>
-      </w:r>
-      <w:r>
-        <w:t xml:space="preserve">In 52% of cases, following our process of examining privacy policies and engaging in GDPR data requests resulted in a decrease in reported trust in the data holder. While such impacts may for now be minimal, as only a small proportion of users read privacy policies [92] and—one can assume—an even smaller number conduct GDPR requests, this is likely to change as issues around data privacy and trust continue to take centre stage in global geopolitics [98,107]. Furthermore, the growing number of businesses focused on</w:t>
+        <w:t xml:space="preserve">While this study, and the GDPR itself, might seem adversarial to data holders given the goal to reduce their power by imposing new procedures, the findings emphasise the role of personal data in consumer relations. Data holders are likely aware of the paramount role of personal data in decision-making, but may not be aware of individuals’ perceptions about this. The findings suggest that failure to satisfy users who are concerned about the collection and usage of their personal data risks harms to consumer trust and confidence, at least for those users, and perhaps for others they might influence. In turn, however, this presents opportunities to use the mechanisms of the GDPR for customer loyalty and building better relations.</w:t>
+      </w:r>
+      <w:r>
+        <w:t xml:space="preserve"> </w:t>
+      </w:r>
+      <w:r>
+        <w:t xml:space="preserve">In 52% of cases, following the process of examining privacy policies and engaging in GDPR data requests resulted in a decrease in reported trust in the data holder. While such impacts may for now be minimal, as only a small proportion of users read privacy policies [REF 92] and–one can assume–an even smaller number conduct GDPR requests, this is likely to change as issues around data privacy and trust continue to take centre stage in global geopolitics [REF 98,REF 107]. Furthermore, the growing number of businesses focused on</w:t>
       </w:r>
       <w:r>
         <w:t xml:space="preserve"> </w:t>
@@ -6500,49 +6530,24 @@
         <w:t xml:space="preserve"> </w:t>
       </w:r>
       <w:r>
-        <w:t xml:space="preserve">[25,40,97,116–118] suggest demand for data access is growing. , this is likely to change as issues around data privacy and trust continue to take centre stage in global geopolitics [98,107]. Furthermore the growing number of businesses focused on</w:t>
-      </w:r>
-      <w:r>
-        <w:t xml:space="preserve"> </w:t>
-      </w:r>
-      <w:r>
-        <w:t xml:space="preserve">“</w:t>
-      </w:r>
-      <w:r>
-        <w:t xml:space="preserve">getting your data</w:t>
-      </w:r>
-      <w:r>
-        <w:t xml:space="preserve">”</w:t>
-      </w:r>
-      <w:r>
-        <w:t xml:space="preserve"> </w:t>
-      </w:r>
-      <w:r>
-        <w:t xml:space="preserve">or</w:t>
-      </w:r>
-      <w:r>
-        <w:t xml:space="preserve"> </w:t>
-      </w:r>
-      <w:r>
-        <w:t xml:space="preserve">“</w:t>
-      </w:r>
-      <w:r>
-        <w:t xml:space="preserve">taking control</w:t>
-      </w:r>
-      <w:r>
-        <w:t xml:space="preserve">”</w:t>
-      </w:r>
-      <w:r>
-        <w:t xml:space="preserve"> </w:t>
-      </w:r>
-      <w:r>
-        <w:t xml:space="preserve">[25,40,97,116–118] suggest demand for data access is growing. Our findings offer three positive takeaways for data holders:</w:t>
-      </w:r>
-      <w:r>
-        <w:t xml:space="preserve"> </w:t>
-      </w:r>
-      <w:r>
-        <w:t xml:space="preserve">1) Data transparency is an opportunity to increase customer loyalty and trust. GDPR’s basic rights provide a starting point for delivering practical data transparency that will allow organisations to demonstrate that they are deserving of trust. By responding clearly and engaging openly and helpfully with GDPR data requests, organisations can demonstrate consistency between their privacy policy and their actions and demystify to their users the role that data holds in their business model. Research has shown that explanations can</w:t>
+        <w:t xml:space="preserve">[REF 25,REF 40,REF 97,REF 116–118] suggest demand for data access is growing. From the findings, there are three three positive takeaways for data holders:</w:t>
+      </w:r>
+    </w:p>
+    <w:p>
+      <w:pPr>
+        <w:pStyle w:val="BodyText"/>
+      </w:pPr>
+      <w:r>
+        <w:rPr>
+          <w:b/>
+        </w:rPr>
+        <w:t xml:space="preserve">1) Data transparency is an opportunity to increase customer loyalty and trust.</w:t>
+      </w:r>
+      <w:r>
+        <w:t xml:space="preserve"> </w:t>
+      </w:r>
+      <w:r>
+        <w:t xml:space="preserve">GDPR’s basic rights provide a starting point for delivering practical data transparency that will allow organisations to demonstrate that they are deserving of trust. By responding clearly and engaging openly and helpfully with GDPR data requests, organisations can demonstrate consistency between their privacy policy and their actions and demystify to their users the role that data holds in their business model. Research has shown that explanations can</w:t>
       </w:r>
       <w:r>
         <w:t xml:space="preserve"> </w:t>
@@ -6560,23 +6565,45 @@
         <w:t xml:space="preserve"> </w:t>
       </w:r>
       <w:r>
-        <w:t xml:space="preserve">[42]. In 14% of cases, our participants felt more trusting of the service brand as a result of their GDPR experience (sometimes even displacing prior apprehensiveness or distrust), citing reasons such as speedy, hassle-free responses, clear and understandable data, providers being upfront and open with data, and staff who exhibited a positive attitude to the request.</w:t>
-      </w:r>
-      <w:r>
-        <w:t xml:space="preserve"> </w:t>
-      </w:r>
-      <w:r>
-        <w:t xml:space="preserve">2) Data transparency is an opportunity for improved and re-imagined customer relations around data. Beyond the opportunity to improve trust, the mechanisms of data transparency suggested by the GDPR provide individuals with new capabilities for data curation and involvement. By offering individuals the ability to engage in empowering data interactions, data holders have the opportunity to improve engagement with their organisation and their services. If organisations view personal data as a shared resource to be curated and co-owned by the individuals that contributed it, there may be correspondingly shared benefits: for the individual, a sense of agency, influence and negotiability [80]; and for the service provider, an incentive for individuals to generate and share more data, an increased likelihood of individuals correcting inaccurate data, and more reliable and human-centric forms of ongoing consent closer to dynamic consent [61] than today’s ineffective models of informed consent [73].</w:t>
-      </w:r>
-      <w:r>
-        <w:t xml:space="preserve"> </w:t>
-      </w:r>
-      <w:r>
-        <w:t xml:space="preserve">3) New customer demands indicate untapped business opportunities. As the 500-member-strong MyData Global organization [82] shows, there is growing demand for personal data empowerment. People’s personal data is splintered and trapped [1,16], and they cannot correlate data from different sources in order to reflect upon it, gain insights, and set goals [70]. Due to commercial motivations, service providers generally deliver capabilities within a closed silo, not at the level of one’s wider environment [2]. To be better empowered the individual could be the point of integration, the centre of their own Personal Data Ecosystem (PDE) [81]. Life-level capabilities [17] and the opportunities that well-designed and well-regulated GDPR-type regulations promise in this regard have not yet been exploited. Thorough, complete and timely data access in standard formats, as mentioned above, will be critical to enabling this vision. Growing companies such as CitizenMe [119], Digi.Me [38], Mydex [125], ethi [58], HestiaLabs [34], udaptor [97] and exist.io [120] as well as larger organisations like BBC R&amp;D [13] and Microsoft [75] are already starting to innovate in this space.</w:t>
+        <w:t xml:space="preserve">[REF 42]. In 14% of cases, our participants felt more trusting of the service brand as a result of their GDPR experience (sometimes even displacing prior apprehensiveness or distrust), citing reasons such as speedy, hassle-free responses, clear and understandable data, providers being upfront and open with data, and staff who exhibited a positive attitude to the request.</w:t>
+      </w:r>
+    </w:p>
+    <w:p>
+      <w:pPr>
+        <w:pStyle w:val="BodyText"/>
+      </w:pPr>
+      <w:r>
+        <w:rPr>
+          <w:b/>
+        </w:rPr>
+        <w:t xml:space="preserve">2) Data transparency is an opportunity for improved and re-imagined customer relations around data.</w:t>
+      </w:r>
+      <w:r>
+        <w:t xml:space="preserve"> </w:t>
+      </w:r>
+      <w:r>
+        <w:t xml:space="preserve">Beyond the opportunity to improve trust, the mechanisms of data transparency suggested by the GDPR provide individuals with new capabilities for data curation and involvement. By offering individuals the ability to engage in empowering data interactions, data holders have the opportunity to improve engagement with their organisation and their services. If organisations view personal data as a shared resource to be curated and co-owned by the individuals that contributed it, there may be correspondingly shared benefits: for the individual, a sense of agency, influence and negotiability [80]; and for the service provider, an incentive for individuals to generate and share more data, an increased likelihood of individuals correcting inaccurate data, and more reliable and human-centric forms of ongoing consent closer to dynamic consent [61] than today’s ineffective models of informed consent [73].</w:t>
+      </w:r>
+    </w:p>
+    <w:p>
+      <w:pPr>
+        <w:pStyle w:val="BodyText"/>
+      </w:pPr>
+      <w:r>
+        <w:rPr>
+          <w:b/>
+        </w:rPr>
+        <w:t xml:space="preserve">3) New customer demands indicate untapped business opportunities.</w:t>
+      </w:r>
+      <w:r>
+        <w:t xml:space="preserve"> </w:t>
+      </w:r>
+      <w:r>
+        <w:t xml:space="preserve">As the 500-member-strong MyData Global organization [REF 82] shows, there is growing demand for personal data empowerment. People’s personal data is splintered and trapped [REF 1,REF 16], and they cannot correlate data from different sources in order to reflect upon it, gain insights, and set goals [REF 70]. Due to commercial motivations, service providers generally deliver capabilities within a closed silo, not at the level of one’s wider environment [REF 2]. To be better empowered the individual could be the point of integration, the centre of their own Personal Data Ecosystem (PDE) [REF 81]. Life-level capabilities [REF 17] and the opportunities that well-designed and well-regulated GDPR-type regulations promise in this regard have not yet been exploited. Thorough, complete and timely data access in standard formats, as mentioned above, will be critical to enabling this vision. Growing companies such as CitizenMe [REF 119], Digi.Me [REF 38], Mydex [REF 125], ethi [REF 58], HestiaLabs [REF 34], udaptor [REF 97] and exist.io [REF 120] as well as larger organisations like BBC R&amp;D [REF 13] and Microsoft [REF 75] are already starting to innovate in this space.</w:t>
       </w:r>
     </w:p>
     <w:bookmarkEnd w:id="59"/>
-    <w:bookmarkStart w:id="60" w:name="X080e4715c6791438aa22096a0072a2fe4583625"/>
+    <w:bookmarkStart w:id="60" w:name="X337b51696dc1a89d44b56734407fabcf42b568d"/>
     <w:p>
       <w:pPr>
         <w:pStyle w:val="Heading3"/>
@@ -6591,7 +6618,7 @@
         <w:tab/>
       </w:r>
       <w:r>
-        <w:t xml:space="preserve">Individual Action: Becoming Aware of the Value and Power of Data</w:t>
+        <w:t xml:space="preserve">Implications for Individuals: Becoming Aware of the Value and Power of Data, and Demanding More</w:t>
       </w:r>
     </w:p>
     <w:p>
@@ -6599,7 +6626,7 @@
         <w:pStyle w:val="FirstParagraph"/>
       </w:pPr>
       <w:r>
-        <w:t xml:space="preserve">While participants experienced disappointment and frustration in their GDPR journeys, all participants gained new understandings; if not always of their data itself, at least of their target companies’ approach to data access requests. This new knowledge was sufficient to re-affirm or challenge existing attitudes or inform judgements –P1, for example, left Facebook after the study. Even an attempt to access data can be educational, and even a cursory look at a provider’s</w:t>
+        <w:t xml:space="preserve">While participants experienced disappointment and frustration in their GDPR journeys, all participants gained new understandings; if not always of their data itself, at least of their target companies’ approach to data access requests. This new knowledge was sufficient to re-affirm or challenge existing attitudes or inform judgements–P1, for example, left Facebook after the study. Even an attempt to access data can be educational, and even a cursory look at a provider’s</w:t>
       </w:r>
       <w:r>
         <w:t xml:space="preserve"> </w:t>
@@ -6623,13 +6650,24 @@
         <w:t xml:space="preserve"> </w:t>
       </w:r>
       <w:r>
-        <w:t xml:space="preserve">Today, individuals remain largely in the dark about the collection, use and sharing of their data through a combination of perceived complexity and effort combined with a lack of clear benefits. Table 4, alongside the increased control and insight promised by the PDE movement and platforms linked in 6.1 and 6.2 above, provide a glimpse of what the future may hold: a world where individuals take more control of their data and gain actionable self-insights. Three key messages for individuals can be inferred:</w:t>
-      </w:r>
-      <w:r>
-        <w:t xml:space="preserve"> </w:t>
-      </w:r>
-      <w:r>
-        <w:t xml:space="preserve">1) Your data is used to represent you and define your user experience. We hand over our data in exchange for access to services, but providers then use it (usually in aggregate) e.g. to inform product design or decide what content you see. This</w:t>
+        <w:t xml:space="preserve">Today, individuals remain largely in the dark about the collection, use and sharing of their data through a combination of perceived complexity and effort combined with a lack of clear benefits. Table 12, alongside the increased control and insight promised by the PDE movement and platforms linked in 5.5.1 and 5.5.2 above, provide a glimpse of what the future may hold: a world where individuals take more control of their data and gain actionable self-insights. Three key messages for individuals can be inferred:</w:t>
+      </w:r>
+    </w:p>
+    <w:p>
+      <w:pPr>
+        <w:pStyle w:val="BodyText"/>
+      </w:pPr>
+      <w:r>
+        <w:rPr>
+          <w:b/>
+        </w:rPr>
+        <w:t xml:space="preserve">1) Your data is used to represent you and define your user experience.</w:t>
+      </w:r>
+      <w:r>
+        <w:t xml:space="preserve"> </w:t>
+      </w:r>
+      <w:r>
+        <w:t xml:space="preserve">We hand over our data in exchange for access to services, but providers then use it (usually in aggregate) e.g. to inform product design or decide what content you see. This</w:t>
       </w:r>
       <w:r>
         <w:t xml:space="preserve"> </w:t>
@@ -6649,17 +6687,39 @@
       <w:r>
         <w:t xml:space="preserve">handover of data is in fact giving providers the means by which we are treated and – at times – controlled. Recognizing the crucial role of data (and our limited influence over it) is the first step to pursuing greater agency and control.</w:t>
       </w:r>
-      <w:r>
-        <w:t xml:space="preserve"> </w:t>
-      </w:r>
-      <w:r>
-        <w:t xml:space="preserve">2) Your data contains meaningful and valuable data about your life. Data, as our participants found, is dry and technical, but they all sought meaning and value within it (cf. 5.2.2). Within data lies potentially rich information about one’s life and past activity – some of which can even be inaccessible through any other means. This highlights both a risk (that others might gain this insight) and a potential benefit (that we could access this insight ourselves). In this context, data deletion without keeping a copy may be inadvisable. To access the value in data, individuals will need to demand data standards, better access and control mechanisms and insight tools.</w:t>
-      </w:r>
-      <w:r>
-        <w:t xml:space="preserve"> </w:t>
-      </w:r>
-      <w:r>
-        <w:t xml:space="preserve">3) Self-education and awareness enable accountability and informed choices. Our findings highlight a lack of knowledge. Transparency is critical to judging</w:t>
+    </w:p>
+    <w:p>
+      <w:pPr>
+        <w:pStyle w:val="BodyText"/>
+      </w:pPr>
+      <w:r>
+        <w:rPr>
+          <w:b/>
+        </w:rPr>
+        <w:t xml:space="preserve">2) Your data contains meaningful and valuable data about your life.</w:t>
+      </w:r>
+      <w:r>
+        <w:t xml:space="preserve"> </w:t>
+      </w:r>
+      <w:r>
+        <w:t xml:space="preserve">Data, as our participants found, is dry and technical, but they all sought meaning and value within it (see 5.2.2). Within data lies potentially rich information about one’s life and past activity – some of which can even be inaccessible through any other means. This highlights both a risk (that others might gain this insight) and a potential benefit (that we could access this insight ourselves). In this context, data deletion without keeping a copy may be inadvisable. To access the value in data, individuals will need to demand data standards, better access and control mechanisms and insight tools.</w:t>
+      </w:r>
+    </w:p>
+    <w:p>
+      <w:pPr>
+        <w:pStyle w:val="BodyText"/>
+      </w:pPr>
+      <w:r>
+        <w:rPr>
+          <w:b/>
+        </w:rPr>
+        <w:t xml:space="preserve">3) Self-education and awareness enable accountability and informed choices.</w:t>
+      </w:r>
+      <w:r>
+        <w:t xml:space="preserve"> </w:t>
+      </w:r>
+      <w:r>
+        <w:t xml:space="preserve">The findings highlight a lack of knowledge. Transparency is critical to judging</w:t>
       </w:r>
       <w:r>
         <w:t xml:space="preserve"> </w:t>
@@ -6677,7 +6737,7 @@
         <w:t xml:space="preserve"> </w:t>
       </w:r>
       <w:r>
-        <w:t xml:space="preserve">[66]. It is not always delivered, but GDPR makes it your right; a right that cannot be fully refused. Through challenging poor GDPR responses and demanding better information, individuals can have impact. Providers are ultimately motivated by public demand—one of the reasons download dashboards exist. Through the public pressure of negative attention, companies can be motivated to improve data access [33]. With patience, GDPR rights can be exploited to force small changes.</w:t>
+        <w:t xml:space="preserve">[REF 66]. It is not always delivered, but GDPR makes it your right; a right that cannot be fully refused. Through challenging poor GDPR responses and demanding better information, individuals can have impact. Providers are ultimately motivated by public demand—one of the reasons download dashboards exist. Through the public pressure of negative attention, companies can be motivated to improve data access [REF 33]. With patience, GDPR rights can be exploited to force small changes.</w:t>
       </w:r>
     </w:p>
     <w:bookmarkEnd w:id="60"/>
@@ -8845,118 +8905,6 @@
       <w:start w:val="1"/>
       <w:numFmt w:val="decimal"/>
       <w:lvlText w:val="%9."/>
-      <w:lvlJc w:val="left"/>
-      <w:pPr>
-        <w:tabs>
-          <w:tab w:val="num" w:pos="5760"/>
-        </w:tabs>
-        <w:ind w:left="6240" w:hanging="480"/>
-      </w:pPr>
-    </w:lvl>
-  </w:abstractNum>
-  <w:abstractNum w:abstractNumId="99421">
-    <w:nsid w:val="71315dca"/>
-    <w:multiLevelType w:val="multilevel"/>
-    <w:lvl w:ilvl="0">
-      <w:start w:val="1"/>
-      <w:numFmt w:val="decimal"/>
-      <w:lvlText w:val="%1)"/>
-      <w:lvlJc w:val="left"/>
-      <w:pPr>
-        <w:tabs>
-          <w:tab w:val="num" w:pos="0"/>
-        </w:tabs>
-        <w:ind w:left="480" w:hanging="480"/>
-      </w:pPr>
-    </w:lvl>
-    <w:lvl w:ilvl="1">
-      <w:start w:val="1"/>
-      <w:numFmt w:val="decimal"/>
-      <w:lvlText w:val="%2)"/>
-      <w:lvlJc w:val="left"/>
-      <w:pPr>
-        <w:tabs>
-          <w:tab w:val="num" w:pos="720"/>
-        </w:tabs>
-        <w:ind w:left="1200" w:hanging="480"/>
-      </w:pPr>
-    </w:lvl>
-    <w:lvl w:ilvl="2">
-      <w:start w:val="1"/>
-      <w:numFmt w:val="decimal"/>
-      <w:lvlText w:val="%3)"/>
-      <w:lvlJc w:val="left"/>
-      <w:pPr>
-        <w:tabs>
-          <w:tab w:val="num" w:pos="1440"/>
-        </w:tabs>
-        <w:ind w:left="1920" w:hanging="480"/>
-      </w:pPr>
-    </w:lvl>
-    <w:lvl w:ilvl="3">
-      <w:start w:val="1"/>
-      <w:numFmt w:val="decimal"/>
-      <w:lvlText w:val="%4)"/>
-      <w:lvlJc w:val="left"/>
-      <w:pPr>
-        <w:tabs>
-          <w:tab w:val="num" w:pos="2160"/>
-        </w:tabs>
-        <w:ind w:left="2640" w:hanging="480"/>
-      </w:pPr>
-    </w:lvl>
-    <w:lvl w:ilvl="4">
-      <w:start w:val="1"/>
-      <w:numFmt w:val="decimal"/>
-      <w:lvlText w:val="%5)"/>
-      <w:lvlJc w:val="left"/>
-      <w:pPr>
-        <w:tabs>
-          <w:tab w:val="num" w:pos="2880"/>
-        </w:tabs>
-        <w:ind w:left="3360" w:hanging="480"/>
-      </w:pPr>
-    </w:lvl>
-    <w:lvl w:ilvl="5">
-      <w:start w:val="1"/>
-      <w:numFmt w:val="decimal"/>
-      <w:lvlText w:val="%6)"/>
-      <w:lvlJc w:val="left"/>
-      <w:pPr>
-        <w:tabs>
-          <w:tab w:val="num" w:pos="3600"/>
-        </w:tabs>
-        <w:ind w:left="4080" w:hanging="480"/>
-      </w:pPr>
-    </w:lvl>
-    <w:lvl w:ilvl="6">
-      <w:start w:val="1"/>
-      <w:numFmt w:val="decimal"/>
-      <w:lvlText w:val="%7)"/>
-      <w:lvlJc w:val="left"/>
-      <w:pPr>
-        <w:tabs>
-          <w:tab w:val="num" w:pos="4320"/>
-        </w:tabs>
-        <w:ind w:left="4800" w:hanging="480"/>
-      </w:pPr>
-    </w:lvl>
-    <w:lvl w:ilvl="7">
-      <w:start w:val="1"/>
-      <w:numFmt w:val="decimal"/>
-      <w:lvlText w:val="%8)"/>
-      <w:lvlJc w:val="left"/>
-      <w:pPr>
-        <w:tabs>
-          <w:tab w:val="num" w:pos="5040"/>
-        </w:tabs>
-        <w:ind w:left="5520" w:hanging="480"/>
-      </w:pPr>
-    </w:lvl>
-    <w:lvl w:ilvl="8">
-      <w:start w:val="1"/>
-      <w:numFmt w:val="decimal"/>
-      <w:lvlText w:val="%9)"/>
       <w:lvlJc w:val="left"/>
       <w:pPr>
         <w:tabs>
@@ -9001,36 +8949,6 @@
   </w:num>
   <w:num w:numId="1002">
     <w:abstractNumId w:val="99411"/>
-    <w:lvlOverride w:ilvl="0">
-      <w:startOverride w:val="1"/>
-    </w:lvlOverride>
-    <w:lvlOverride w:ilvl="1">
-      <w:startOverride w:val="1"/>
-    </w:lvlOverride>
-    <w:lvlOverride w:ilvl="2">
-      <w:startOverride w:val="1"/>
-    </w:lvlOverride>
-    <w:lvlOverride w:ilvl="3">
-      <w:startOverride w:val="1"/>
-    </w:lvlOverride>
-    <w:lvlOverride w:ilvl="4">
-      <w:startOverride w:val="1"/>
-    </w:lvlOverride>
-    <w:lvlOverride w:ilvl="5">
-      <w:startOverride w:val="1"/>
-    </w:lvlOverride>
-    <w:lvlOverride w:ilvl="6">
-      <w:startOverride w:val="1"/>
-    </w:lvlOverride>
-    <w:lvlOverride w:ilvl="7">
-      <w:startOverride w:val="1"/>
-    </w:lvlOverride>
-    <w:lvlOverride w:ilvl="8">
-      <w:startOverride w:val="1"/>
-    </w:lvlOverride>
-  </w:num>
-  <w:num w:numId="1003">
-    <w:abstractNumId w:val="99421"/>
     <w:lvlOverride w:ilvl="0">
       <w:startOverride w:val="1"/>
     </w:lvlOverride>

</xml_diff>

<commit_message>
RQ tweaks and update website
</commit_message>
<xml_diff>
--- a/docx/chapter-5.docx
+++ b/docx/chapter-5.docx
@@ -124,13 +124,7 @@
         <w:rPr>
           <w:i/>
         </w:rPr>
-        <w:t xml:space="preserve">That is now ended; the whirlwind is upon you…</w:t>
-      </w:r>
-      <w:r>
-        <w:rPr>
-          <w:i/>
-        </w:rPr>
-        <w:t xml:space="preserve">Whether you like it or not.</w:t>
+        <w:t xml:space="preserve">That is now ended; the whirlwind is upon you . . . . . . Whether you like it or not.</w:t>
       </w:r>
       <w:r>
         <w:rPr>
@@ -148,28 +142,19 @@
         <w:t xml:space="preserve"> </w:t>
       </w:r>
       <w:r>
-        <w:rPr>
-          <w:i/>
-        </w:rPr>
         <w:t xml:space="preserve">‘</w:t>
       </w:r>
       <w:r>
-        <w:rPr>
-          <w:i/>
-        </w:rPr>
         <w:t xml:space="preserve">The Long Run: A Tale of the Continuing Time</w:t>
       </w:r>
       <w:r>
-        <w:rPr>
-          <w:i/>
-        </w:rPr>
         <w:t xml:space="preserve">’</w:t>
       </w:r>
       <w:r>
         <w:t xml:space="preserve"> </w:t>
       </w:r>
       <w:r>
-        <w:t xml:space="preserve">by Daniel Keys Moran, computer programmer and science fiction writer</w:t>
+        <w:t xml:space="preserve">by Daniel Keys Moran (computer programmer and science fiction writer)</w:t>
       </w:r>
     </w:p>
     <w:p>

</xml_diff>